<commit_message>
day 11 14th  january update my work
</commit_message>
<xml_diff>
--- a/100DaysOfCode-Applied Accessibility.docx
+++ b/100DaysOfCode-Applied Accessibility.docx
@@ -1128,10 +1128,764 @@
         <w:tabs>
           <w:tab w:val="left" w:pos="1020"/>
         </w:tabs>
+      </w:pPr>
+    </w:p>
+    <w:p>
+      <w:pPr>
+        <w:tabs>
+          <w:tab w:val="left" w:pos="1020"/>
+        </w:tabs>
+      </w:pPr>
+    </w:p>
+    <w:p>
+      <w:pPr>
+        <w:pStyle w:val="Titre2"/>
+        <w:shd w:val="clear" w:color="auto" w:fill="333333"/>
         <w:jc w:val="center"/>
+        <w:rPr>
+          <w:rFonts w:ascii="Lato" w:hAnsi="Lato"/>
+          <w:b w:val="0"/>
+          <w:bCs w:val="0"/>
+          <w:color w:val="FFFFFF"/>
+        </w:rPr>
+      </w:pPr>
+      <w:r>
+        <w:rPr>
+          <w:rFonts w:ascii="Lato" w:hAnsi="Lato"/>
+          <w:b w:val="0"/>
+          <w:bCs w:val="0"/>
+          <w:color w:val="FFFFFF"/>
+        </w:rPr>
+        <w:t>Accessibilité appliquée: Accéder directement au contenu à l'aide de l'élément principal</w:t>
+      </w:r>
+    </w:p>
+    <w:p>
+      <w:pPr>
+        <w:pStyle w:val="wrappable"/>
+        <w:shd w:val="clear" w:color="auto" w:fill="333333"/>
+        <w:spacing w:after="0"/>
+        <w:rPr>
+          <w:rFonts w:ascii="Lato" w:hAnsi="Lato"/>
+          <w:color w:val="FFFFFF"/>
+        </w:rPr>
+      </w:pPr>
+      <w:r>
+        <w:rPr>
+          <w:rFonts w:ascii="Lato" w:hAnsi="Lato"/>
+          <w:color w:val="FFFFFF"/>
+        </w:rPr>
+        <w:t>HTML5 a introduit un certain nombre de nouveaux éléments qui offrent aux développeurs plus d'options tout en intégrant des fonctionnalités d'accessibilité. Ces balises comprennent </w:t>
+      </w:r>
+      <w:r>
+        <w:rPr>
+          <w:rStyle w:val="CodeHTML"/>
+          <w:rFonts w:ascii="Consolas" w:hAnsi="Consolas"/>
+          <w:color w:val="02A902"/>
+          <w:shd w:val="clear" w:color="auto" w:fill="222222"/>
+        </w:rPr>
+        <w:t>main</w:t>
+      </w:r>
+      <w:r>
+        <w:rPr>
+          <w:rFonts w:ascii="Lato" w:hAnsi="Lato"/>
+          <w:color w:val="FFFFFF"/>
+        </w:rPr>
+        <w:t>, </w:t>
+      </w:r>
+      <w:r>
+        <w:rPr>
+          <w:rStyle w:val="CodeHTML"/>
+          <w:rFonts w:ascii="Consolas" w:hAnsi="Consolas"/>
+          <w:color w:val="02A902"/>
+          <w:shd w:val="clear" w:color="auto" w:fill="222222"/>
+        </w:rPr>
+        <w:t>header</w:t>
+      </w:r>
+      <w:r>
+        <w:rPr>
+          <w:rFonts w:ascii="Lato" w:hAnsi="Lato"/>
+          <w:color w:val="FFFFFF"/>
+        </w:rPr>
+        <w:t>, </w:t>
+      </w:r>
+      <w:r>
+        <w:rPr>
+          <w:rStyle w:val="CodeHTML"/>
+          <w:rFonts w:ascii="Consolas" w:hAnsi="Consolas"/>
+          <w:color w:val="02A902"/>
+          <w:shd w:val="clear" w:color="auto" w:fill="222222"/>
+        </w:rPr>
+        <w:t>footer</w:t>
+      </w:r>
+      <w:r>
+        <w:rPr>
+          <w:rFonts w:ascii="Lato" w:hAnsi="Lato"/>
+          <w:color w:val="FFFFFF"/>
+        </w:rPr>
+        <w:t>, </w:t>
+      </w:r>
+      <w:r>
+        <w:rPr>
+          <w:rStyle w:val="CodeHTML"/>
+          <w:rFonts w:ascii="Consolas" w:hAnsi="Consolas"/>
+          <w:color w:val="02A902"/>
+          <w:shd w:val="clear" w:color="auto" w:fill="222222"/>
+        </w:rPr>
+        <w:t>nav</w:t>
+      </w:r>
+      <w:r>
+        <w:rPr>
+          <w:rFonts w:ascii="Lato" w:hAnsi="Lato"/>
+          <w:color w:val="FFFFFF"/>
+        </w:rPr>
+        <w:t>, </w:t>
+      </w:r>
+      <w:r>
+        <w:rPr>
+          <w:rStyle w:val="CodeHTML"/>
+          <w:rFonts w:ascii="Consolas" w:hAnsi="Consolas"/>
+          <w:color w:val="02A902"/>
+          <w:shd w:val="clear" w:color="auto" w:fill="222222"/>
+        </w:rPr>
+        <w:t>article</w:t>
+      </w:r>
+      <w:r>
+        <w:rPr>
+          <w:rFonts w:ascii="Lato" w:hAnsi="Lato"/>
+          <w:color w:val="FFFFFF"/>
+        </w:rPr>
+        <w:t>, et </w:t>
+      </w:r>
+      <w:r>
+        <w:rPr>
+          <w:rStyle w:val="CodeHTML"/>
+          <w:rFonts w:ascii="Consolas" w:hAnsi="Consolas"/>
+          <w:color w:val="02A902"/>
+          <w:shd w:val="clear" w:color="auto" w:fill="222222"/>
+        </w:rPr>
+        <w:t>section</w:t>
+      </w:r>
+      <w:r>
+        <w:rPr>
+          <w:rFonts w:ascii="Lato" w:hAnsi="Lato"/>
+          <w:color w:val="FFFFFF"/>
+        </w:rPr>
+        <w:t>, entre autres.</w:t>
+      </w:r>
+    </w:p>
+    <w:p>
+      <w:pPr>
+        <w:pStyle w:val="wrappable"/>
+        <w:shd w:val="clear" w:color="auto" w:fill="333333"/>
+        <w:spacing w:after="0"/>
+        <w:rPr>
+          <w:rFonts w:ascii="Lato" w:hAnsi="Lato"/>
+          <w:color w:val="FFFFFF"/>
+        </w:rPr>
+      </w:pPr>
+      <w:r>
+        <w:rPr>
+          <w:rFonts w:ascii="Lato" w:hAnsi="Lato"/>
+          <w:color w:val="FFFFFF"/>
+        </w:rPr>
+        <w:t>Par défaut, un navigateur affiche ces éléments de la même manière que les humbles </w:t>
+      </w:r>
+      <w:r>
+        <w:rPr>
+          <w:rStyle w:val="CodeHTML"/>
+          <w:rFonts w:ascii="Consolas" w:hAnsi="Consolas"/>
+          <w:color w:val="02A902"/>
+          <w:shd w:val="clear" w:color="auto" w:fill="222222"/>
+        </w:rPr>
+        <w:t>div</w:t>
+      </w:r>
+      <w:r>
+        <w:rPr>
+          <w:rFonts w:ascii="Lato" w:hAnsi="Lato"/>
+          <w:color w:val="FFFFFF"/>
+        </w:rPr>
+        <w:t>. Cependant, leur utilisation, le cas échéant, donne une signification supplémentaire à votre balise. Le nom de balise seul peut indiquer le type d'informations qu'elle contient, ce qui ajoute une signification sémantique à ce contenu. Les technologies d'assistance peuvent accéder à ces informations pour offrir à leurs utilisateurs de meilleures résumés de pages ou options de navigation.</w:t>
+      </w:r>
+    </w:p>
+    <w:p>
+      <w:pPr>
+        <w:pStyle w:val="wrappable"/>
+        <w:shd w:val="clear" w:color="auto" w:fill="333333"/>
+        <w:spacing w:after="0"/>
+        <w:rPr>
+          <w:rFonts w:ascii="Lato" w:hAnsi="Lato"/>
+          <w:color w:val="FFFFFF"/>
+        </w:rPr>
+      </w:pPr>
+      <w:r>
+        <w:rPr>
+          <w:rFonts w:ascii="Lato" w:hAnsi="Lato"/>
+          <w:color w:val="FFFFFF"/>
+        </w:rPr>
+        <w:t>L' </w:t>
+      </w:r>
+      <w:r>
+        <w:rPr>
+          <w:rStyle w:val="CodeHTML"/>
+          <w:rFonts w:ascii="Consolas" w:hAnsi="Consolas"/>
+          <w:color w:val="02A902"/>
+          <w:shd w:val="clear" w:color="auto" w:fill="222222"/>
+        </w:rPr>
+        <w:t>main</w:t>
+      </w:r>
+      <w:r>
+        <w:rPr>
+          <w:rFonts w:ascii="Lato" w:hAnsi="Lato"/>
+          <w:color w:val="FFFFFF"/>
+        </w:rPr>
+        <w:t>élément est utilisé pour envelopper (vous l'avez deviné) le contenu principal, et il ne devrait y en avoir qu'un par page. Il est destiné à entourer les informations liées au sujet central de votre page. Il n'est pas conçu pour inclure des éléments qui se répètent sur plusieurs pages, tels que des liens de navigation ou des bannières.</w:t>
+      </w:r>
+    </w:p>
+    <w:p>
+      <w:pPr>
+        <w:pStyle w:val="wrappable"/>
+        <w:shd w:val="clear" w:color="auto" w:fill="333333"/>
+        <w:spacing w:after="0"/>
+        <w:rPr>
+          <w:rFonts w:ascii="Lato" w:hAnsi="Lato"/>
+          <w:color w:val="FFFFFF"/>
+        </w:rPr>
+      </w:pPr>
+      <w:r>
+        <w:rPr>
+          <w:rFonts w:ascii="Lato" w:hAnsi="Lato"/>
+          <w:color w:val="FFFFFF"/>
+        </w:rPr>
+        <w:t>La </w:t>
+      </w:r>
+      <w:r>
+        <w:rPr>
+          <w:rStyle w:val="CodeHTML"/>
+          <w:rFonts w:ascii="Consolas" w:hAnsi="Consolas"/>
+          <w:color w:val="02A902"/>
+          <w:shd w:val="clear" w:color="auto" w:fill="222222"/>
+        </w:rPr>
+        <w:t>main</w:t>
+      </w:r>
+      <w:r>
+        <w:rPr>
+          <w:rFonts w:ascii="Lato" w:hAnsi="Lato"/>
+          <w:color w:val="FFFFFF"/>
+        </w:rPr>
+        <w:t>balise comporte également une fonction de repère intégrée que les technologies d'assistance peuvent utiliser pour accéder rapidement au contenu principal. Si vous avez déjà vu un lien "Accéder au contenu principal" en haut d'une page, l'utilisation d'une balise principale donne automatiquement cette fonctionnalité aux périphériques d'assistance.</w:t>
+      </w:r>
+    </w:p>
+    <w:p>
+      <w:pPr>
+        <w:shd w:val="clear" w:color="auto" w:fill="333333"/>
+        <w:rPr>
+          <w:rFonts w:ascii="Lato" w:hAnsi="Lato"/>
+          <w:color w:val="FFFFFF"/>
+        </w:rPr>
+      </w:pPr>
+      <w:r>
+        <w:rPr>
+          <w:rFonts w:ascii="Lato" w:hAnsi="Lato"/>
+          <w:color w:val="FFFFFF"/>
+        </w:rPr>
+        <w:pict>
+          <v:rect id="_x0000_i1028" style="width:0;height:.75pt" o:hralign="center" o:hrstd="t" o:hr="t" fillcolor="#a0a0a0" stroked="f"/>
+        </w:pict>
+      </w:r>
+    </w:p>
+    <w:p>
+      <w:pPr>
+        <w:pStyle w:val="wrappable"/>
+        <w:shd w:val="clear" w:color="auto" w:fill="333333"/>
+        <w:spacing w:after="0"/>
+        <w:rPr>
+          <w:rFonts w:ascii="Lato" w:hAnsi="Lato"/>
+          <w:color w:val="FFFFFF"/>
+        </w:rPr>
+      </w:pPr>
+      <w:r>
+        <w:rPr>
+          <w:rFonts w:ascii="Lato" w:hAnsi="Lato"/>
+          <w:color w:val="FFFFFF"/>
+        </w:rPr>
+        <w:t>Camper Cat a de grandes idées pour sa page d'armes ninja. Aidez-le à configurer son balisage en ajoutant des balises d'ouverture et de fermeture </w:t>
+      </w:r>
+      <w:r>
+        <w:rPr>
+          <w:rStyle w:val="CodeHTML"/>
+          <w:rFonts w:ascii="Consolas" w:hAnsi="Consolas"/>
+          <w:color w:val="02A902"/>
+          <w:shd w:val="clear" w:color="auto" w:fill="222222"/>
+        </w:rPr>
+        <w:t>main</w:t>
+      </w:r>
+      <w:r>
+        <w:rPr>
+          <w:rFonts w:ascii="Lato" w:hAnsi="Lato"/>
+          <w:color w:val="FFFFFF"/>
+        </w:rPr>
+        <w:t>entre le </w:t>
+      </w:r>
+      <w:r>
+        <w:rPr>
+          <w:rStyle w:val="CodeHTML"/>
+          <w:rFonts w:ascii="Consolas" w:hAnsi="Consolas"/>
+          <w:color w:val="02A902"/>
+          <w:shd w:val="clear" w:color="auto" w:fill="222222"/>
+        </w:rPr>
+        <w:t>header</w:t>
+      </w:r>
+      <w:r>
+        <w:rPr>
+          <w:rFonts w:ascii="Lato" w:hAnsi="Lato"/>
+          <w:color w:val="FFFFFF"/>
+        </w:rPr>
+        <w:t>et </w:t>
+      </w:r>
+      <w:r>
+        <w:rPr>
+          <w:rStyle w:val="CodeHTML"/>
+          <w:rFonts w:ascii="Consolas" w:hAnsi="Consolas"/>
+          <w:color w:val="02A902"/>
+          <w:shd w:val="clear" w:color="auto" w:fill="222222"/>
+        </w:rPr>
+        <w:t>footer</w:t>
+      </w:r>
+      <w:r>
+        <w:rPr>
+          <w:rFonts w:ascii="Lato" w:hAnsi="Lato"/>
+          <w:color w:val="FFFFFF"/>
+        </w:rPr>
+        <w:t>(couvert par d'autres défis). Gardez les </w:t>
+      </w:r>
+      <w:r>
+        <w:rPr>
+          <w:rStyle w:val="CodeHTML"/>
+          <w:rFonts w:ascii="Consolas" w:hAnsi="Consolas"/>
+          <w:color w:val="02A902"/>
+          <w:shd w:val="clear" w:color="auto" w:fill="222222"/>
+        </w:rPr>
+        <w:t>main</w:t>
+      </w:r>
+      <w:r>
+        <w:rPr>
+          <w:rFonts w:ascii="Lato" w:hAnsi="Lato"/>
+          <w:color w:val="FFFFFF"/>
+        </w:rPr>
+        <w:t>balises vides pour le moment.</w:t>
+      </w:r>
+    </w:p>
+    <w:p>
+      <w:pPr>
+        <w:tabs>
+          <w:tab w:val="left" w:pos="1020"/>
+        </w:tabs>
+      </w:pPr>
+    </w:p>
+    <w:p>
+      <w:pPr>
+        <w:pStyle w:val="Titre2"/>
+        <w:shd w:val="clear" w:color="auto" w:fill="333333"/>
+        <w:jc w:val="center"/>
+        <w:rPr>
+          <w:rFonts w:ascii="Lato" w:hAnsi="Lato"/>
+          <w:b w:val="0"/>
+          <w:bCs w:val="0"/>
+          <w:color w:val="FFFFFF"/>
+        </w:rPr>
+      </w:pPr>
+      <w:r>
+        <w:rPr>
+          <w:rFonts w:ascii="Lato" w:hAnsi="Lato"/>
+          <w:b w:val="0"/>
+          <w:bCs w:val="0"/>
+          <w:color w:val="FFFFFF"/>
+        </w:rPr>
+        <w:t>Accessibilité appliquée: Wrap Content dans l'article Element</w:t>
+      </w:r>
+    </w:p>
+    <w:p>
+      <w:pPr>
+        <w:pStyle w:val="wrappable"/>
+        <w:shd w:val="clear" w:color="auto" w:fill="333333"/>
+        <w:spacing w:after="0"/>
+        <w:rPr>
+          <w:rFonts w:ascii="Lato" w:hAnsi="Lato"/>
+          <w:color w:val="FFFFFF"/>
+        </w:rPr>
+      </w:pPr>
+      <w:r>
+        <w:rPr>
+          <w:rStyle w:val="CodeHTML"/>
+          <w:rFonts w:ascii="Consolas" w:hAnsi="Consolas"/>
+          <w:color w:val="02A902"/>
+          <w:shd w:val="clear" w:color="auto" w:fill="222222"/>
+        </w:rPr>
+        <w:lastRenderedPageBreak/>
+        <w:t>article</w:t>
+      </w:r>
+      <w:r>
+        <w:rPr>
+          <w:rFonts w:ascii="Lato" w:hAnsi="Lato"/>
+          <w:color w:val="FFFFFF"/>
+        </w:rPr>
+        <w:t>est un autre des nouveaux éléments HTML5 qui ajoute une signification sémantique à votre balisage. </w:t>
+      </w:r>
+      <w:r>
+        <w:rPr>
+          <w:rStyle w:val="CodeHTML"/>
+          <w:rFonts w:ascii="Consolas" w:hAnsi="Consolas"/>
+          <w:color w:val="02A902"/>
+          <w:shd w:val="clear" w:color="auto" w:fill="222222"/>
+        </w:rPr>
+        <w:t>Article</w:t>
+      </w:r>
+      <w:r>
+        <w:rPr>
+          <w:rFonts w:ascii="Lato" w:hAnsi="Lato"/>
+          <w:color w:val="FFFFFF"/>
+        </w:rPr>
+        <w:t>est un élément de sectionnement et est utilisé pour envelopper un contenu indépendant et autonome. La balise fonctionne bien avec les entrées de blog, les messages de forum ou les articles de presse.</w:t>
+      </w:r>
+    </w:p>
+    <w:p>
+      <w:pPr>
+        <w:pStyle w:val="wrappable"/>
+        <w:shd w:val="clear" w:color="auto" w:fill="333333"/>
+        <w:spacing w:after="0"/>
+        <w:rPr>
+          <w:rFonts w:ascii="Lato" w:hAnsi="Lato"/>
+          <w:color w:val="FFFFFF"/>
+        </w:rPr>
+      </w:pPr>
+      <w:r>
+        <w:rPr>
+          <w:rFonts w:ascii="Lato" w:hAnsi="Lato"/>
+          <w:color w:val="FFFFFF"/>
+        </w:rPr>
+        <w:t>Déterminer si le contenu peut être autonome est généralement un jugement, mais il existe quelques tests simples que vous pouvez utiliser. Demandez-vous si vous avez supprimé tout le contexte, ce contenu aurait-il encore un sens? De même pour le texte, le contenu resterait-il en place s'il se trouvait dans un flux RSS?</w:t>
+      </w:r>
+    </w:p>
+    <w:p>
+      <w:pPr>
+        <w:pStyle w:val="wrappable"/>
+        <w:shd w:val="clear" w:color="auto" w:fill="333333"/>
+        <w:spacing w:after="0"/>
+        <w:rPr>
+          <w:rFonts w:ascii="Lato" w:hAnsi="Lato"/>
+          <w:color w:val="FFFFFF"/>
+        </w:rPr>
+      </w:pPr>
+      <w:r>
+        <w:rPr>
+          <w:rFonts w:ascii="Lato" w:hAnsi="Lato"/>
+          <w:color w:val="FFFFFF"/>
+        </w:rPr>
+        <w:t>N'oubliez pas que les personnes utilisant des technologies d'assistance s'appuient sur des balises organisées et significatives pour mieux comprendre votre travail.</w:t>
+      </w:r>
+    </w:p>
+    <w:p>
+      <w:pPr>
+        <w:pStyle w:val="wrappable"/>
+        <w:shd w:val="clear" w:color="auto" w:fill="333333"/>
+        <w:spacing w:after="0"/>
+        <w:rPr>
+          <w:rFonts w:ascii="Lato" w:hAnsi="Lato"/>
+          <w:color w:val="FFFFFF"/>
+        </w:rPr>
+      </w:pPr>
+      <w:r>
+        <w:rPr>
+          <w:rStyle w:val="lev"/>
+          <w:rFonts w:ascii="Lato" w:hAnsi="Lato"/>
+          <w:color w:val="FFFFFF"/>
+        </w:rPr>
+        <w:t>Remarque sur </w:t>
+      </w:r>
+      <w:r>
+        <w:rPr>
+          <w:rStyle w:val="CodeHTML"/>
+          <w:rFonts w:ascii="Consolas" w:hAnsi="Consolas"/>
+          <w:b/>
+          <w:bCs/>
+          <w:color w:val="02A902"/>
+          <w:shd w:val="clear" w:color="auto" w:fill="222222"/>
+        </w:rPr>
+        <w:t>section</w:t>
+      </w:r>
+      <w:r>
+        <w:rPr>
+          <w:rStyle w:val="lev"/>
+          <w:rFonts w:ascii="Lato" w:hAnsi="Lato"/>
+          <w:color w:val="FFFFFF"/>
+        </w:rPr>
+        <w:t>et</w:t>
+      </w:r>
+      <w:r>
+        <w:rPr>
+          <w:rStyle w:val="CodeHTML"/>
+          <w:rFonts w:ascii="Consolas" w:hAnsi="Consolas"/>
+          <w:b/>
+          <w:bCs/>
+          <w:color w:val="02A902"/>
+          <w:shd w:val="clear" w:color="auto" w:fill="222222"/>
+        </w:rPr>
+        <w:t>div</w:t>
+      </w:r>
+      <w:r>
+        <w:rPr>
+          <w:rFonts w:ascii="Lato" w:hAnsi="Lato"/>
+          <w:color w:val="FFFFFF"/>
+        </w:rPr>
+        <w:br/>
+        <w:t>L' </w:t>
+      </w:r>
+      <w:r>
+        <w:rPr>
+          <w:rStyle w:val="CodeHTML"/>
+          <w:rFonts w:ascii="Consolas" w:hAnsi="Consolas"/>
+          <w:color w:val="02A902"/>
+          <w:shd w:val="clear" w:color="auto" w:fill="222222"/>
+        </w:rPr>
+        <w:t>section</w:t>
+      </w:r>
+      <w:r>
+        <w:rPr>
+          <w:rFonts w:ascii="Lato" w:hAnsi="Lato"/>
+          <w:color w:val="FFFFFF"/>
+        </w:rPr>
+        <w:t>élément est également nouveau avec HTML5 et a une signification sémantique légèrement différente de celle de </w:t>
+      </w:r>
+      <w:r>
+        <w:rPr>
+          <w:rStyle w:val="CodeHTML"/>
+          <w:rFonts w:ascii="Consolas" w:hAnsi="Consolas"/>
+          <w:color w:val="02A902"/>
+          <w:shd w:val="clear" w:color="auto" w:fill="222222"/>
+        </w:rPr>
+        <w:t>article</w:t>
+      </w:r>
+      <w:r>
+        <w:rPr>
+          <w:rFonts w:ascii="Lato" w:hAnsi="Lato"/>
+          <w:color w:val="FFFFFF"/>
+        </w:rPr>
+        <w:t>. Un </w:t>
+      </w:r>
+      <w:r>
+        <w:rPr>
+          <w:rStyle w:val="CodeHTML"/>
+          <w:rFonts w:ascii="Consolas" w:hAnsi="Consolas"/>
+          <w:color w:val="02A902"/>
+          <w:shd w:val="clear" w:color="auto" w:fill="222222"/>
+        </w:rPr>
+        <w:t>article</w:t>
+      </w:r>
+      <w:r>
+        <w:rPr>
+          <w:rFonts w:ascii="Lato" w:hAnsi="Lato"/>
+          <w:color w:val="FFFFFF"/>
+        </w:rPr>
+        <w:t>pour le contenu autonome et un </w:t>
+      </w:r>
+      <w:r>
+        <w:rPr>
+          <w:rStyle w:val="CodeHTML"/>
+          <w:rFonts w:ascii="Consolas" w:hAnsi="Consolas"/>
+          <w:color w:val="02A902"/>
+          <w:shd w:val="clear" w:color="auto" w:fill="222222"/>
+        </w:rPr>
+        <w:t>section</w:t>
+      </w:r>
+      <w:r>
+        <w:rPr>
+          <w:rFonts w:ascii="Lato" w:hAnsi="Lato"/>
+          <w:color w:val="FFFFFF"/>
+        </w:rPr>
+        <w:t>pour le regroupement de contenu lié de manière thématique. Ils peuvent être utilisés les uns dans les autres, selon les besoins. Par exemple, si un livre est le </w:t>
+      </w:r>
+      <w:r>
+        <w:rPr>
+          <w:rStyle w:val="CodeHTML"/>
+          <w:rFonts w:ascii="Consolas" w:hAnsi="Consolas"/>
+          <w:color w:val="02A902"/>
+          <w:shd w:val="clear" w:color="auto" w:fill="222222"/>
+        </w:rPr>
+        <w:t>article</w:t>
+      </w:r>
+      <w:r>
+        <w:rPr>
+          <w:rFonts w:ascii="Lato" w:hAnsi="Lato"/>
+          <w:color w:val="FFFFFF"/>
+        </w:rPr>
+        <w:t>, alors chaque chapitre est un </w:t>
+      </w:r>
+      <w:r>
+        <w:rPr>
+          <w:rStyle w:val="CodeHTML"/>
+          <w:rFonts w:ascii="Consolas" w:hAnsi="Consolas"/>
+          <w:color w:val="02A902"/>
+          <w:shd w:val="clear" w:color="auto" w:fill="222222"/>
+        </w:rPr>
+        <w:t>section</w:t>
+      </w:r>
+      <w:r>
+        <w:rPr>
+          <w:rFonts w:ascii="Lato" w:hAnsi="Lato"/>
+          <w:color w:val="FFFFFF"/>
+        </w:rPr>
+        <w:t>. Lorsqu'il n'y a pas de relation entre des groupes de contenu, utilisez a </w:t>
+      </w:r>
+      <w:r>
+        <w:rPr>
+          <w:rStyle w:val="CodeHTML"/>
+          <w:rFonts w:ascii="Consolas" w:hAnsi="Consolas"/>
+          <w:color w:val="02A902"/>
+          <w:shd w:val="clear" w:color="auto" w:fill="222222"/>
+        </w:rPr>
+        <w:t>div</w:t>
+      </w:r>
+      <w:r>
+        <w:rPr>
+          <w:rFonts w:ascii="Lato" w:hAnsi="Lato"/>
+          <w:color w:val="FFFFFF"/>
+        </w:rPr>
+        <w:t>.</w:t>
+      </w:r>
+    </w:p>
+    <w:p>
+      <w:pPr>
+        <w:shd w:val="clear" w:color="auto" w:fill="222222"/>
+        <w:rPr>
+          <w:rFonts w:ascii="Courier New" w:hAnsi="Courier New" w:cs="Courier New"/>
+          <w:color w:val="00BFB0"/>
+        </w:rPr>
+      </w:pPr>
+      <w:r>
+        <w:rPr>
+          <w:rFonts w:ascii="Courier New" w:hAnsi="Courier New" w:cs="Courier New"/>
+          <w:color w:val="00BFB0"/>
+        </w:rPr>
+        <w:t>&lt;div&gt; - contenu du groupe </w:t>
+      </w:r>
+      <w:r>
+        <w:rPr>
+          <w:rFonts w:ascii="Courier New" w:hAnsi="Courier New" w:cs="Courier New"/>
+          <w:color w:val="00BFB0"/>
+        </w:rPr>
+        <w:br/>
+        <w:t xml:space="preserve">&lt;section&gt; - contenu relatif aux groupes </w:t>
+      </w:r>
+    </w:p>
+    <w:p>
+      <w:pPr>
+        <w:shd w:val="clear" w:color="auto" w:fill="222222"/>
+        <w:rPr>
+          <w:rFonts w:ascii="Courier New" w:hAnsi="Courier New" w:cs="Courier New"/>
+          <w:color w:val="00BFB0"/>
+        </w:rPr>
       </w:pPr>
       <w:bookmarkStart w:id="0" w:name="_GoBack"/>
       <w:bookmarkEnd w:id="0"/>
+      <w:r>
+        <w:rPr>
+          <w:rFonts w:ascii="Courier New" w:hAnsi="Courier New" w:cs="Courier New"/>
+          <w:color w:val="00BFB0"/>
+        </w:rPr>
+        <w:t>&lt;article&gt; - groupe le contenu </w:t>
+      </w:r>
+      <w:r>
+        <w:rPr>
+          <w:rFonts w:ascii="Courier New" w:hAnsi="Courier New" w:cs="Courier New"/>
+          <w:color w:val="00BFB0"/>
+        </w:rPr>
+        <w:br/>
+        <w:t>indépendant et autonome</w:t>
+      </w:r>
+    </w:p>
+    <w:p>
+      <w:pPr>
+        <w:shd w:val="clear" w:color="auto" w:fill="333333"/>
+        <w:rPr>
+          <w:rFonts w:ascii="Lato" w:hAnsi="Lato" w:cs="Times New Roman"/>
+          <w:color w:val="FFFFFF"/>
+        </w:rPr>
+      </w:pPr>
+      <w:r>
+        <w:rPr>
+          <w:rFonts w:ascii="Lato" w:hAnsi="Lato"/>
+          <w:color w:val="FFFFFF"/>
+        </w:rPr>
+        <w:pict>
+          <v:rect id="_x0000_i1030" style="width:0;height:.75pt" o:hralign="center" o:hrstd="t" o:hr="t" fillcolor="#a0a0a0" stroked="f"/>
+        </w:pict>
+      </w:r>
+    </w:p>
+    <w:p>
+      <w:pPr>
+        <w:pStyle w:val="wrappable"/>
+        <w:shd w:val="clear" w:color="auto" w:fill="333333"/>
+        <w:spacing w:after="0"/>
+        <w:rPr>
+          <w:rFonts w:ascii="Lato" w:hAnsi="Lato"/>
+          <w:color w:val="FFFFFF"/>
+        </w:rPr>
+      </w:pPr>
+      <w:r>
+        <w:rPr>
+          <w:rFonts w:ascii="Lato" w:hAnsi="Lato"/>
+          <w:color w:val="FFFFFF"/>
+        </w:rPr>
+        <w:t>Camper Cat a utilisé des </w:t>
+      </w:r>
+      <w:r>
+        <w:rPr>
+          <w:rStyle w:val="CodeHTML"/>
+          <w:rFonts w:ascii="Consolas" w:hAnsi="Consolas"/>
+          <w:color w:val="02A902"/>
+          <w:shd w:val="clear" w:color="auto" w:fill="222222"/>
+        </w:rPr>
+        <w:t>article</w:t>
+      </w:r>
+      <w:r>
+        <w:rPr>
+          <w:rFonts w:ascii="Lato" w:hAnsi="Lato"/>
+          <w:color w:val="FFFFFF"/>
+        </w:rPr>
+        <w:t>balises pour envelopper les articles sur sa page de blog, mais il a oublié de les utiliser tout en haut. Changez la </w:t>
+      </w:r>
+      <w:r>
+        <w:rPr>
+          <w:rStyle w:val="CodeHTML"/>
+          <w:rFonts w:ascii="Consolas" w:hAnsi="Consolas"/>
+          <w:color w:val="02A902"/>
+          <w:shd w:val="clear" w:color="auto" w:fill="222222"/>
+        </w:rPr>
+        <w:t>div</w:t>
+      </w:r>
+      <w:r>
+        <w:rPr>
+          <w:rFonts w:ascii="Lato" w:hAnsi="Lato"/>
+          <w:color w:val="FFFFFF"/>
+        </w:rPr>
+        <w:t>balise pour utiliser une </w:t>
+      </w:r>
+      <w:r>
+        <w:rPr>
+          <w:rStyle w:val="CodeHTML"/>
+          <w:rFonts w:ascii="Consolas" w:hAnsi="Consolas"/>
+          <w:color w:val="02A902"/>
+          <w:shd w:val="clear" w:color="auto" w:fill="222222"/>
+        </w:rPr>
+        <w:t>article</w:t>
+      </w:r>
+      <w:r>
+        <w:rPr>
+          <w:rFonts w:ascii="Lato" w:hAnsi="Lato"/>
+          <w:color w:val="FFFFFF"/>
+        </w:rPr>
+        <w:t>balise à la place.</w:t>
+      </w:r>
     </w:p>
     <w:p>
       <w:pPr>

</xml_diff>